<commit_message>
corrected image links in readme
</commit_message>
<xml_diff>
--- a/project document.docx
+++ b/project document.docx
@@ -4,54 +4,71 @@
   <w:body>
     <w:p>
       <w:pPr>
+        <w:spacing w:after="0"/>
         <w:rPr>
           <w:rFonts w:ascii="Times New Roman" w:eastAsia="Times New Roman" w:hAnsi="Times New Roman" w:cs="Times New Roman"/>
           <w:b/>
-          <w:sz w:val="20"/>
-        </w:rPr>
-      </w:pPr>
-      <w:bookmarkStart w:id="0" w:name="_Hlk157330281"/>
-      <w:bookmarkEnd w:id="0"/>
+          <w:bCs/>
+          <w:sz w:val="28"/>
+          <w:szCs w:val="28"/>
+        </w:rPr>
+      </w:pPr>
+      <w:proofErr w:type="spellStart"/>
       <w:r>
         <w:rPr>
           <w:rFonts w:ascii="Times New Roman" w:eastAsia="Times New Roman" w:hAnsi="Times New Roman" w:cs="Times New Roman"/>
           <w:b/>
-          <w:sz w:val="20"/>
-        </w:rPr>
-        <w:t xml:space="preserve">IMAGE </w:t>
-      </w:r>
+          <w:bCs/>
+          <w:sz w:val="28"/>
+          <w:szCs w:val="28"/>
+        </w:rPr>
+        <w:t>KMeans</w:t>
+      </w:r>
+      <w:proofErr w:type="spellEnd"/>
       <w:r>
         <w:rPr>
           <w:rFonts w:ascii="Times New Roman" w:eastAsia="Times New Roman" w:hAnsi="Times New Roman" w:cs="Times New Roman"/>
           <w:b/>
-          <w:sz w:val="20"/>
-        </w:rPr>
-        <w:t>Color</w:t>
-      </w:r>
+          <w:bCs/>
+          <w:sz w:val="28"/>
+          <w:szCs w:val="28"/>
+        </w:rPr>
+        <w:t xml:space="preserve"> Image </w:t>
+      </w:r>
+      <w:proofErr w:type="spellStart"/>
       <w:r>
         <w:rPr>
           <w:rFonts w:ascii="Times New Roman" w:eastAsia="Times New Roman" w:hAnsi="Times New Roman" w:cs="Times New Roman"/>
           <w:b/>
-          <w:sz w:val="20"/>
-        </w:rPr>
-        <w:t xml:space="preserve"> Quantization Application Based on K-Means </w:t>
-      </w:r>
+          <w:bCs/>
+          <w:sz w:val="28"/>
+          <w:szCs w:val="28"/>
+        </w:rPr>
+        <w:t>Color</w:t>
+      </w:r>
+      <w:proofErr w:type="spellEnd"/>
       <w:r>
         <w:rPr>
           <w:rFonts w:ascii="Times New Roman" w:eastAsia="Times New Roman" w:hAnsi="Times New Roman" w:cs="Times New Roman"/>
           <w:b/>
-          <w:sz w:val="20"/>
-        </w:rPr>
-        <w:t xml:space="preserve">for </w:t>
-      </w:r>
+          <w:bCs/>
+          <w:sz w:val="28"/>
+          <w:szCs w:val="28"/>
+        </w:rPr>
+        <w:t xml:space="preserve"> Quantization for Social Impact in </w:t>
+      </w:r>
+      <w:proofErr w:type="spellStart"/>
       <w:r>
         <w:rPr>
           <w:rFonts w:ascii="Times New Roman" w:eastAsia="Times New Roman" w:hAnsi="Times New Roman" w:cs="Times New Roman"/>
           <w:b/>
-          <w:sz w:val="20"/>
-        </w:rPr>
-        <w:t>Social Impact</w:t>
-      </w:r>
+          <w:bCs/>
+          <w:sz w:val="28"/>
+          <w:szCs w:val="28"/>
+        </w:rPr>
+        <w:t>kenya</w:t>
+      </w:r>
+      <w:proofErr w:type="spellEnd"/>
     </w:p>
     <w:p>
       <w:pPr>
@@ -206,19 +223,147 @@
         <w:rPr>
           <w:sz w:val="20"/>
         </w:rPr>
-        <w:t xml:space="preserve"> processed using a color quantization algorithm based on K-Means to reduce the number of colors in the image. The color quantization algorithm selects the most representative color and reduces the ineffective color in the image as much as possible. This paper assumes that the RGB image is composed of multiple pixels. </w:t>
-      </w:r>
-      <w:r>
-        <w:rPr>
-          <w:sz w:val="20"/>
-        </w:rPr>
-        <w:t>Color quantization can be realized using the K-Means algorithm to perform unsupervised clustering on these pixels with specific colors</w:t>
-      </w:r>
-      <w:r>
-        <w:rPr>
-          <w:sz w:val="20"/>
-        </w:rPr>
-        <w:t>. The use of K-Means for color quantization of the images can reduce the number of colors in those images so that they can be reproduced well in lower-performance computer equipment. At the same time, color quantization reduces the size of the images and improves the efficiency of image processing such as uploading over the internet.</w:t>
+        <w:t xml:space="preserve"> processed using a </w:t>
+      </w:r>
+      <w:proofErr w:type="spellStart"/>
+      <w:r>
+        <w:rPr>
+          <w:sz w:val="20"/>
+        </w:rPr>
+        <w:t>color</w:t>
+      </w:r>
+      <w:proofErr w:type="spellEnd"/>
+      <w:r>
+        <w:rPr>
+          <w:sz w:val="20"/>
+        </w:rPr>
+        <w:t xml:space="preserve"> quantization algorithm based on K-Means to reduce the number of </w:t>
+      </w:r>
+      <w:proofErr w:type="spellStart"/>
+      <w:r>
+        <w:rPr>
+          <w:sz w:val="20"/>
+        </w:rPr>
+        <w:t>colors</w:t>
+      </w:r>
+      <w:proofErr w:type="spellEnd"/>
+      <w:r>
+        <w:rPr>
+          <w:sz w:val="20"/>
+        </w:rPr>
+        <w:t xml:space="preserve"> in the image. The </w:t>
+      </w:r>
+      <w:proofErr w:type="spellStart"/>
+      <w:r>
+        <w:rPr>
+          <w:sz w:val="20"/>
+        </w:rPr>
+        <w:t>color</w:t>
+      </w:r>
+      <w:proofErr w:type="spellEnd"/>
+      <w:r>
+        <w:rPr>
+          <w:sz w:val="20"/>
+        </w:rPr>
+        <w:t xml:space="preserve"> quantization algorithm selects the most representative </w:t>
+      </w:r>
+      <w:proofErr w:type="spellStart"/>
+      <w:r>
+        <w:rPr>
+          <w:sz w:val="20"/>
+        </w:rPr>
+        <w:t>color</w:t>
+      </w:r>
+      <w:proofErr w:type="spellEnd"/>
+      <w:r>
+        <w:rPr>
+          <w:sz w:val="20"/>
+        </w:rPr>
+        <w:t xml:space="preserve"> and reduces the ineffective </w:t>
+      </w:r>
+      <w:proofErr w:type="spellStart"/>
+      <w:r>
+        <w:rPr>
+          <w:sz w:val="20"/>
+        </w:rPr>
+        <w:t>color</w:t>
+      </w:r>
+      <w:proofErr w:type="spellEnd"/>
+      <w:r>
+        <w:rPr>
+          <w:sz w:val="20"/>
+        </w:rPr>
+        <w:t xml:space="preserve"> in the image as much as possible. This paper assumes that the RGB image is composed of multiple pixels. </w:t>
+      </w:r>
+      <w:proofErr w:type="spellStart"/>
+      <w:r>
+        <w:rPr>
+          <w:sz w:val="20"/>
+        </w:rPr>
+        <w:t>Color</w:t>
+      </w:r>
+      <w:proofErr w:type="spellEnd"/>
+      <w:r>
+        <w:rPr>
+          <w:sz w:val="20"/>
+        </w:rPr>
+        <w:t xml:space="preserve"> quantization can be realized using the K-Means algorithm to perform unsupervised clustering on these pixels with specific </w:t>
+      </w:r>
+      <w:proofErr w:type="spellStart"/>
+      <w:r>
+        <w:rPr>
+          <w:sz w:val="20"/>
+        </w:rPr>
+        <w:t>colors</w:t>
+      </w:r>
+      <w:proofErr w:type="spellEnd"/>
+      <w:r>
+        <w:rPr>
+          <w:sz w:val="20"/>
+        </w:rPr>
+        <w:t xml:space="preserve">. The use of K-Means for </w:t>
+      </w:r>
+      <w:proofErr w:type="spellStart"/>
+      <w:r>
+        <w:rPr>
+          <w:sz w:val="20"/>
+        </w:rPr>
+        <w:t>color</w:t>
+      </w:r>
+      <w:proofErr w:type="spellEnd"/>
+      <w:r>
+        <w:rPr>
+          <w:sz w:val="20"/>
+        </w:rPr>
+        <w:t xml:space="preserve"> quantization of the images can reduce the number of </w:t>
+      </w:r>
+      <w:proofErr w:type="spellStart"/>
+      <w:r>
+        <w:rPr>
+          <w:sz w:val="20"/>
+        </w:rPr>
+        <w:t>colors</w:t>
+      </w:r>
+      <w:proofErr w:type="spellEnd"/>
+      <w:r>
+        <w:rPr>
+          <w:sz w:val="20"/>
+        </w:rPr>
+        <w:t xml:space="preserve"> in those images so that they can be reproduced well in lower-performance computer equipment. At the same time, </w:t>
+      </w:r>
+      <w:proofErr w:type="spellStart"/>
+      <w:r>
+        <w:rPr>
+          <w:sz w:val="20"/>
+        </w:rPr>
+        <w:t>color</w:t>
+      </w:r>
+      <w:proofErr w:type="spellEnd"/>
+      <w:r>
+        <w:rPr>
+          <w:sz w:val="20"/>
+        </w:rPr>
+        <w:t xml:space="preserve"> quantization reduces the size of the images and improves the efficiency of image processing such as uploading over the internet.</w:t>
       </w:r>
     </w:p>
     <w:p>
@@ -299,15 +444,69 @@
           <w:bCs/>
           <w:sz w:val="20"/>
         </w:rPr>
-        <w:t xml:space="preserve"> challenges with low bandwidth, resource-constrained healthcare, and digital preservation of cultural heritage. These challenges stem partly from the large files produced from high-color images.</w:t>
-      </w:r>
-      <w:r>
-        <w:rPr>
-          <w:rFonts w:cstheme="minorHAnsi"/>
-          <w:bCs/>
-          <w:sz w:val="20"/>
-        </w:rPr>
-        <w:t xml:space="preserve"> True-color images typically contain thousands of colors, which makes their display, storage, transmission, and processing problematic. </w:t>
+        <w:t xml:space="preserve"> challenges with low bandwidth, resource-constrained healthcare, and digital preservation of cultural heritage. These challenges stem partly from the large files produced from high-</w:t>
+      </w:r>
+      <w:proofErr w:type="spellStart"/>
+      <w:r>
+        <w:rPr>
+          <w:rFonts w:cstheme="minorHAnsi"/>
+          <w:bCs/>
+          <w:sz w:val="20"/>
+        </w:rPr>
+        <w:t>color</w:t>
+      </w:r>
+      <w:proofErr w:type="spellEnd"/>
+      <w:r>
+        <w:rPr>
+          <w:rFonts w:cstheme="minorHAnsi"/>
+          <w:bCs/>
+          <w:sz w:val="20"/>
+        </w:rPr>
+        <w:t xml:space="preserve"> images.</w:t>
+      </w:r>
+      <w:r>
+        <w:rPr>
+          <w:rFonts w:cstheme="minorHAnsi"/>
+          <w:bCs/>
+          <w:sz w:val="20"/>
+        </w:rPr>
+        <w:t xml:space="preserve"> True-</w:t>
+      </w:r>
+      <w:proofErr w:type="spellStart"/>
+      <w:r>
+        <w:rPr>
+          <w:rFonts w:cstheme="minorHAnsi"/>
+          <w:bCs/>
+          <w:sz w:val="20"/>
+        </w:rPr>
+        <w:t>color</w:t>
+      </w:r>
+      <w:proofErr w:type="spellEnd"/>
+      <w:r>
+        <w:rPr>
+          <w:rFonts w:cstheme="minorHAnsi"/>
+          <w:bCs/>
+          <w:sz w:val="20"/>
+        </w:rPr>
+        <w:t xml:space="preserve"> images typically contain thousands of </w:t>
+      </w:r>
+      <w:proofErr w:type="spellStart"/>
+      <w:r>
+        <w:rPr>
+          <w:rFonts w:cstheme="minorHAnsi"/>
+          <w:bCs/>
+          <w:sz w:val="20"/>
+        </w:rPr>
+        <w:t>colors</w:t>
+      </w:r>
+      <w:proofErr w:type="spellEnd"/>
+      <w:r>
+        <w:rPr>
+          <w:rFonts w:cstheme="minorHAnsi"/>
+          <w:bCs/>
+          <w:sz w:val="20"/>
+        </w:rPr>
+        <w:t xml:space="preserve">, which makes their display, storage, transmission, and processing problematic. </w:t>
       </w:r>
       <w:r>
         <w:rPr>
@@ -323,15 +522,69 @@
           <w:bCs/>
           <w:sz w:val="20"/>
         </w:rPr>
-        <w:t>. However, limited by the low computer performance and storage, and low bandwidth speeds in Kenya too many colors can be efficiently stored, processed, or transmitted over the internet.</w:t>
-      </w:r>
-      <w:r>
-        <w:rPr>
-          <w:rFonts w:cstheme="minorHAnsi"/>
-          <w:bCs/>
-          <w:sz w:val="20"/>
-        </w:rPr>
-        <w:t xml:space="preserve"> Therefore, it's necessary to use a color quantization algorithm to reduce the number of colors in an image while reproducing the original features as well as possible.</w:t>
+        <w:t xml:space="preserve">. However, limited by the low computer performance and storage, and low bandwidth speeds in Kenya too many </w:t>
+      </w:r>
+      <w:proofErr w:type="spellStart"/>
+      <w:r>
+        <w:rPr>
+          <w:rFonts w:cstheme="minorHAnsi"/>
+          <w:bCs/>
+          <w:sz w:val="20"/>
+        </w:rPr>
+        <w:t>colors</w:t>
+      </w:r>
+      <w:proofErr w:type="spellEnd"/>
+      <w:r>
+        <w:rPr>
+          <w:rFonts w:cstheme="minorHAnsi"/>
+          <w:bCs/>
+          <w:sz w:val="20"/>
+        </w:rPr>
+        <w:t xml:space="preserve"> can be efficiently stored, processed, or transmitted over the internet.</w:t>
+      </w:r>
+      <w:r>
+        <w:rPr>
+          <w:rFonts w:cstheme="minorHAnsi"/>
+          <w:bCs/>
+          <w:sz w:val="20"/>
+        </w:rPr>
+        <w:t xml:space="preserve"> Therefore, it's necessary to use a </w:t>
+      </w:r>
+      <w:proofErr w:type="spellStart"/>
+      <w:r>
+        <w:rPr>
+          <w:rFonts w:cstheme="minorHAnsi"/>
+          <w:bCs/>
+          <w:sz w:val="20"/>
+        </w:rPr>
+        <w:t>color</w:t>
+      </w:r>
+      <w:proofErr w:type="spellEnd"/>
+      <w:r>
+        <w:rPr>
+          <w:rFonts w:cstheme="minorHAnsi"/>
+          <w:bCs/>
+          <w:sz w:val="20"/>
+        </w:rPr>
+        <w:t xml:space="preserve"> quantization algorithm to reduce the number of </w:t>
+      </w:r>
+      <w:proofErr w:type="spellStart"/>
+      <w:r>
+        <w:rPr>
+          <w:rFonts w:cstheme="minorHAnsi"/>
+          <w:bCs/>
+          <w:sz w:val="20"/>
+        </w:rPr>
+        <w:t>colors</w:t>
+      </w:r>
+      <w:proofErr w:type="spellEnd"/>
+      <w:r>
+        <w:rPr>
+          <w:rFonts w:cstheme="minorHAnsi"/>
+          <w:bCs/>
+          <w:sz w:val="20"/>
+        </w:rPr>
+        <w:t xml:space="preserve"> in an image while reproducing the original features as well as possible.</w:t>
       </w:r>
     </w:p>
     <w:p>
@@ -342,21 +595,41 @@
           <w:sz w:val="20"/>
         </w:rPr>
       </w:pPr>
-      <w:r>
-        <w:rPr>
-          <w:rFonts w:cstheme="minorHAnsi"/>
-          <w:bCs/>
-          <w:sz w:val="20"/>
-        </w:rPr>
-        <w:t>Color quantization is the process of reducing the amount of color in an image in the case where the visual error between the original image and the quantized image is low.</w:t>
-      </w:r>
-      <w:r>
-        <w:rPr>
-          <w:rFonts w:cstheme="minorHAnsi"/>
-          <w:bCs/>
-          <w:sz w:val="20"/>
-        </w:rPr>
-        <w:t xml:space="preserve"> Color quantization in Kenya can help reduce internet costs and optimize bandwidth</w:t>
+      <w:proofErr w:type="spellStart"/>
+      <w:r>
+        <w:rPr>
+          <w:rFonts w:cstheme="minorHAnsi"/>
+          <w:bCs/>
+          <w:sz w:val="20"/>
+        </w:rPr>
+        <w:t>Color</w:t>
+      </w:r>
+      <w:proofErr w:type="spellEnd"/>
+      <w:r>
+        <w:rPr>
+          <w:rFonts w:cstheme="minorHAnsi"/>
+          <w:bCs/>
+          <w:sz w:val="20"/>
+        </w:rPr>
+        <w:t xml:space="preserve"> quantization is the process of reducing the amount of </w:t>
+      </w:r>
+      <w:proofErr w:type="spellStart"/>
+      <w:r>
+        <w:rPr>
+          <w:rFonts w:cstheme="minorHAnsi"/>
+          <w:bCs/>
+          <w:sz w:val="20"/>
+        </w:rPr>
+        <w:t>color</w:t>
+      </w:r>
+      <w:proofErr w:type="spellEnd"/>
+      <w:r>
+        <w:rPr>
+          <w:rFonts w:cstheme="minorHAnsi"/>
+          <w:bCs/>
+          <w:sz w:val="20"/>
+        </w:rPr>
+        <w:t xml:space="preserve"> in an image in the case where the visual error between the original image and the quantized image is low.</w:t>
       </w:r>
       <w:r>
         <w:rPr>
@@ -366,6 +639,32 @@
         </w:rPr>
         <w:t xml:space="preserve"> </w:t>
       </w:r>
+      <w:proofErr w:type="spellStart"/>
+      <w:r>
+        <w:rPr>
+          <w:rFonts w:cstheme="minorHAnsi"/>
+          <w:bCs/>
+          <w:sz w:val="20"/>
+        </w:rPr>
+        <w:t>Color</w:t>
+      </w:r>
+      <w:proofErr w:type="spellEnd"/>
+      <w:r>
+        <w:rPr>
+          <w:rFonts w:cstheme="minorHAnsi"/>
+          <w:bCs/>
+          <w:sz w:val="20"/>
+        </w:rPr>
+        <w:t xml:space="preserve"> quantization in Kenya can help reduce internet costs and optimize bandwidth</w:t>
+      </w:r>
+      <w:r>
+        <w:rPr>
+          <w:rFonts w:cstheme="minorHAnsi"/>
+          <w:bCs/>
+          <w:sz w:val="20"/>
+        </w:rPr>
+        <w:t xml:space="preserve"> </w:t>
+      </w:r>
       <w:r>
         <w:rPr>
           <w:rFonts w:cstheme="minorHAnsi"/>
@@ -380,15 +679,51 @@
           <w:bCs/>
           <w:sz w:val="20"/>
         </w:rPr>
-        <w:t>n leading to fast web browsing and access to educational materials online even for mobile data users in rural areas. Smaller-sized images resulting from color quantization will also help improve healthcare imaging and foster efficient utilization of storage space in healthcare facilities and hence allow for easy adoption of telemedicine.</w:t>
-      </w:r>
-      <w:r>
-        <w:rPr>
-          <w:rFonts w:cstheme="minorHAnsi"/>
-          <w:bCs/>
-          <w:sz w:val="20"/>
-        </w:rPr>
-        <w:t xml:space="preserve"> Color quantization can help </w:t>
+        <w:t xml:space="preserve">n leading to fast web browsing and access to educational materials online even for mobile data users in rural areas. Smaller-sized images resulting from </w:t>
+      </w:r>
+      <w:proofErr w:type="spellStart"/>
+      <w:r>
+        <w:rPr>
+          <w:rFonts w:cstheme="minorHAnsi"/>
+          <w:bCs/>
+          <w:sz w:val="20"/>
+        </w:rPr>
+        <w:t>color</w:t>
+      </w:r>
+      <w:proofErr w:type="spellEnd"/>
+      <w:r>
+        <w:rPr>
+          <w:rFonts w:cstheme="minorHAnsi"/>
+          <w:bCs/>
+          <w:sz w:val="20"/>
+        </w:rPr>
+        <w:t xml:space="preserve"> quantization will also help improve healthcare imaging and foster efficient utilization of storage space in healthcare facilities and hence allow for easy adoption of telemedicine.</w:t>
+      </w:r>
+      <w:r>
+        <w:rPr>
+          <w:rFonts w:cstheme="minorHAnsi"/>
+          <w:bCs/>
+          <w:sz w:val="20"/>
+        </w:rPr>
+        <w:t xml:space="preserve"> </w:t>
+      </w:r>
+      <w:proofErr w:type="spellStart"/>
+      <w:r>
+        <w:rPr>
+          <w:rFonts w:cstheme="minorHAnsi"/>
+          <w:bCs/>
+          <w:sz w:val="20"/>
+        </w:rPr>
+        <w:t>Color</w:t>
+      </w:r>
+      <w:proofErr w:type="spellEnd"/>
+      <w:r>
+        <w:rPr>
+          <w:rFonts w:cstheme="minorHAnsi"/>
+          <w:bCs/>
+          <w:sz w:val="20"/>
+        </w:rPr>
+        <w:t xml:space="preserve"> quantization can help </w:t>
       </w:r>
       <w:r>
         <w:rPr>
@@ -439,7 +774,79 @@
           <w:bCs/>
           <w:sz w:val="20"/>
         </w:rPr>
-        <w:t>With the development of computer technology and the improvement of hardware performance, the collection of high-quality images is no longer an issue. Image processing technology is also widely used in various fields such as medicine, agriculture, energy exploration, etc. The color digital image in the computer is generally obtained by mixing three basic colors of red (R), green (G), and blue (B) according to a certain ratio. The colors of these images are discrete and are represented by a set of binary values between 0 and 255. The maximum number of colors stored in the computer is 2</w:t>
+        <w:t xml:space="preserve">With the development of computer technology and the improvement of hardware performance, the collection of high-quality images is no longer an issue. Image processing technology is also widely used in various fields such as medicine, agriculture, energy exploration, etc. The </w:t>
+      </w:r>
+      <w:proofErr w:type="spellStart"/>
+      <w:r>
+        <w:rPr>
+          <w:rFonts w:cstheme="minorHAnsi"/>
+          <w:bCs/>
+          <w:sz w:val="20"/>
+        </w:rPr>
+        <w:t>color</w:t>
+      </w:r>
+      <w:proofErr w:type="spellEnd"/>
+      <w:r>
+        <w:rPr>
+          <w:rFonts w:cstheme="minorHAnsi"/>
+          <w:bCs/>
+          <w:sz w:val="20"/>
+        </w:rPr>
+        <w:t xml:space="preserve"> digital image in the computer is generally obtained by mixing three basic </w:t>
+      </w:r>
+      <w:proofErr w:type="spellStart"/>
+      <w:r>
+        <w:rPr>
+          <w:rFonts w:cstheme="minorHAnsi"/>
+          <w:bCs/>
+          <w:sz w:val="20"/>
+        </w:rPr>
+        <w:t>colors</w:t>
+      </w:r>
+      <w:proofErr w:type="spellEnd"/>
+      <w:r>
+        <w:rPr>
+          <w:rFonts w:cstheme="minorHAnsi"/>
+          <w:bCs/>
+          <w:sz w:val="20"/>
+        </w:rPr>
+        <w:t xml:space="preserve"> of red (R), green (G), and blue (B) according to a certain ratio. The </w:t>
+      </w:r>
+      <w:proofErr w:type="spellStart"/>
+      <w:r>
+        <w:rPr>
+          <w:rFonts w:cstheme="minorHAnsi"/>
+          <w:bCs/>
+          <w:sz w:val="20"/>
+        </w:rPr>
+        <w:t>colors</w:t>
+      </w:r>
+      <w:proofErr w:type="spellEnd"/>
+      <w:r>
+        <w:rPr>
+          <w:rFonts w:cstheme="minorHAnsi"/>
+          <w:bCs/>
+          <w:sz w:val="20"/>
+        </w:rPr>
+        <w:t xml:space="preserve"> of these images are discrete and are represented by a set of binary values between 0 and 255. The maximum number of </w:t>
+      </w:r>
+      <w:proofErr w:type="spellStart"/>
+      <w:r>
+        <w:rPr>
+          <w:rFonts w:cstheme="minorHAnsi"/>
+          <w:bCs/>
+          <w:sz w:val="20"/>
+        </w:rPr>
+        <w:t>colors</w:t>
+      </w:r>
+      <w:proofErr w:type="spellEnd"/>
+      <w:r>
+        <w:rPr>
+          <w:rFonts w:cstheme="minorHAnsi"/>
+          <w:bCs/>
+          <w:sz w:val="20"/>
+        </w:rPr>
+        <w:t xml:space="preserve"> stored in the computer is 2</w:t>
       </w:r>
       <w:r>
         <w:rPr>
@@ -523,6 +930,7 @@
         </w:rPr>
         <w:t xml:space="preserve"> </w:t>
       </w:r>
+      <w:proofErr w:type="spellStart"/>
       <w:r>
         <w:rPr>
           <w:rFonts w:cstheme="minorHAnsi"/>
@@ -531,13 +939,32 @@
         </w:rPr>
         <w:t>color</w:t>
       </w:r>
-      <w:r>
-        <w:rPr>
-          <w:rFonts w:cstheme="minorHAnsi"/>
-          <w:bCs/>
-          <w:sz w:val="20"/>
-        </w:rPr>
-        <w:t xml:space="preserve"> but that reflect the target features in the image. Currently, it is necessary to color quantize the image with </w:t>
+      <w:proofErr w:type="spellEnd"/>
+      <w:r>
+        <w:rPr>
+          <w:rFonts w:cstheme="minorHAnsi"/>
+          <w:bCs/>
+          <w:sz w:val="20"/>
+        </w:rPr>
+        <w:t xml:space="preserve"> but that reflect the target features in the image. Currently, it is necessary to </w:t>
+      </w:r>
+      <w:proofErr w:type="spellStart"/>
+      <w:r>
+        <w:rPr>
+          <w:rFonts w:cstheme="minorHAnsi"/>
+          <w:bCs/>
+          <w:sz w:val="20"/>
+        </w:rPr>
+        <w:t>color</w:t>
+      </w:r>
+      <w:proofErr w:type="spellEnd"/>
+      <w:r>
+        <w:rPr>
+          <w:rFonts w:cstheme="minorHAnsi"/>
+          <w:bCs/>
+          <w:sz w:val="20"/>
+        </w:rPr>
+        <w:t xml:space="preserve"> quantize the image with </w:t>
       </w:r>
       <w:r>
         <w:rPr>
@@ -553,23 +980,105 @@
           <w:bCs/>
           <w:sz w:val="20"/>
         </w:rPr>
-        <w:t xml:space="preserve"> colors. Color quantization is the merging of less important colors in an image into a relatively important </w:t>
-      </w:r>
-      <w:r>
-        <w:rPr>
-          <w:rFonts w:cstheme="minorHAnsi"/>
-          <w:bCs/>
-          <w:sz w:val="20"/>
-        </w:rPr>
-        <w:t>color and</w:t>
-      </w:r>
-      <w:r>
-        <w:rPr>
-          <w:rFonts w:cstheme="minorHAnsi"/>
-          <w:bCs/>
-          <w:sz w:val="20"/>
-        </w:rPr>
-        <w:t xml:space="preserve"> minimizes the visual error between the original image and the quantized image. In this process, the color value of the RGB image is changed from </w:t>
+        <w:t xml:space="preserve"> </w:t>
+      </w:r>
+      <w:proofErr w:type="spellStart"/>
+      <w:r>
+        <w:rPr>
+          <w:rFonts w:cstheme="minorHAnsi"/>
+          <w:bCs/>
+          <w:sz w:val="20"/>
+        </w:rPr>
+        <w:t>colors</w:t>
+      </w:r>
+      <w:proofErr w:type="spellEnd"/>
+      <w:r>
+        <w:rPr>
+          <w:rFonts w:cstheme="minorHAnsi"/>
+          <w:bCs/>
+          <w:sz w:val="20"/>
+        </w:rPr>
+        <w:t xml:space="preserve">. </w:t>
+      </w:r>
+      <w:proofErr w:type="spellStart"/>
+      <w:r>
+        <w:rPr>
+          <w:rFonts w:cstheme="minorHAnsi"/>
+          <w:bCs/>
+          <w:sz w:val="20"/>
+        </w:rPr>
+        <w:t>Color</w:t>
+      </w:r>
+      <w:proofErr w:type="spellEnd"/>
+      <w:r>
+        <w:rPr>
+          <w:rFonts w:cstheme="minorHAnsi"/>
+          <w:bCs/>
+          <w:sz w:val="20"/>
+        </w:rPr>
+        <w:t xml:space="preserve"> quantization is the merging of less important </w:t>
+      </w:r>
+      <w:proofErr w:type="spellStart"/>
+      <w:r>
+        <w:rPr>
+          <w:rFonts w:cstheme="minorHAnsi"/>
+          <w:bCs/>
+          <w:sz w:val="20"/>
+        </w:rPr>
+        <w:t>colors</w:t>
+      </w:r>
+      <w:proofErr w:type="spellEnd"/>
+      <w:r>
+        <w:rPr>
+          <w:rFonts w:cstheme="minorHAnsi"/>
+          <w:bCs/>
+          <w:sz w:val="20"/>
+        </w:rPr>
+        <w:t xml:space="preserve"> in an image into a relatively important </w:t>
+      </w:r>
+      <w:proofErr w:type="spellStart"/>
+      <w:r>
+        <w:rPr>
+          <w:rFonts w:cstheme="minorHAnsi"/>
+          <w:bCs/>
+          <w:sz w:val="20"/>
+        </w:rPr>
+        <w:t>color</w:t>
+      </w:r>
+      <w:proofErr w:type="spellEnd"/>
+      <w:r>
+        <w:rPr>
+          <w:rFonts w:cstheme="minorHAnsi"/>
+          <w:bCs/>
+          <w:sz w:val="20"/>
+        </w:rPr>
+        <w:t xml:space="preserve"> and</w:t>
+      </w:r>
+      <w:r>
+        <w:rPr>
+          <w:rFonts w:cstheme="minorHAnsi"/>
+          <w:bCs/>
+          <w:sz w:val="20"/>
+        </w:rPr>
+        <w:t xml:space="preserve"> minimizes the visual error between the original image and the quantized image. In this process, the </w:t>
+      </w:r>
+      <w:proofErr w:type="spellStart"/>
+      <w:r>
+        <w:rPr>
+          <w:rFonts w:cstheme="minorHAnsi"/>
+          <w:bCs/>
+          <w:sz w:val="20"/>
+        </w:rPr>
+        <w:t>color</w:t>
+      </w:r>
+      <w:proofErr w:type="spellEnd"/>
+      <w:r>
+        <w:rPr>
+          <w:rFonts w:cstheme="minorHAnsi"/>
+          <w:bCs/>
+          <w:sz w:val="20"/>
+        </w:rPr>
+        <w:t xml:space="preserve"> value of the RGB image is changed from </w:t>
       </w:r>
       <w:r>
         <w:rPr>
@@ -671,7 +1180,25 @@
           <w:bCs/>
           <w:sz w:val="20"/>
         </w:rPr>
-        <w:t xml:space="preserve">', and the formula (1) represents the color error </w:t>
+        <w:t xml:space="preserve">', and the formula (1) represents the </w:t>
+      </w:r>
+      <w:proofErr w:type="spellStart"/>
+      <w:r>
+        <w:rPr>
+          <w:rFonts w:cstheme="minorHAnsi"/>
+          <w:bCs/>
+          <w:sz w:val="20"/>
+        </w:rPr>
+        <w:t>color</w:t>
+      </w:r>
+      <w:proofErr w:type="spellEnd"/>
+      <w:r>
+        <w:rPr>
+          <w:rFonts w:cstheme="minorHAnsi"/>
+          <w:bCs/>
+          <w:sz w:val="20"/>
+        </w:rPr>
+        <w:t xml:space="preserve"> error </w:t>
       </w:r>
       <w:r>
         <w:rPr>
@@ -688,7 +1215,25 @@
           <w:bCs/>
           <w:sz w:val="20"/>
         </w:rPr>
-        <w:t xml:space="preserve"> after color quantization. </w:t>
+        <w:t xml:space="preserve"> after </w:t>
+      </w:r>
+      <w:proofErr w:type="spellStart"/>
+      <w:r>
+        <w:rPr>
+          <w:rFonts w:cstheme="minorHAnsi"/>
+          <w:bCs/>
+          <w:sz w:val="20"/>
+        </w:rPr>
+        <w:t>color</w:t>
+      </w:r>
+      <w:proofErr w:type="spellEnd"/>
+      <w:r>
+        <w:rPr>
+          <w:rFonts w:cstheme="minorHAnsi"/>
+          <w:bCs/>
+          <w:sz w:val="20"/>
+        </w:rPr>
+        <w:t xml:space="preserve"> quantization. </w:t>
       </w:r>
     </w:p>
     <w:p>
@@ -868,7 +1413,16 @@
           <w:bCs/>
           <w:sz w:val="20"/>
         </w:rPr>
-        <w:t xml:space="preserve">   </w:t>
+        <w:t xml:space="preserve">  </w:t>
+      </w:r>
+      <w:proofErr w:type="gramStart"/>
+      <w:r>
+        <w:rPr>
+          <w:rFonts w:cstheme="minorHAnsi"/>
+          <w:bCs/>
+          <w:sz w:val="20"/>
+        </w:rPr>
+        <w:t xml:space="preserve"> </w:t>
       </w:r>
       <w:r>
         <w:rPr>
@@ -878,6 +1432,7 @@
         </w:rPr>
         <w:t xml:space="preserve">  (</w:t>
       </w:r>
+      <w:proofErr w:type="gramEnd"/>
       <w:r>
         <w:rPr>
           <w:rFonts w:cstheme="minorHAnsi"/>
@@ -902,7 +1457,25 @@
           <w:sz w:val="20"/>
         </w:rPr>
         <w:lastRenderedPageBreak/>
-        <w:t xml:space="preserve">There are two main types of color quantization algorithms, one is </w:t>
+        <w:t xml:space="preserve">There are two main types of </w:t>
+      </w:r>
+      <w:proofErr w:type="spellStart"/>
+      <w:r>
+        <w:rPr>
+          <w:rFonts w:cstheme="minorHAnsi"/>
+          <w:bCs/>
+          <w:sz w:val="20"/>
+        </w:rPr>
+        <w:t>color</w:t>
+      </w:r>
+      <w:proofErr w:type="spellEnd"/>
+      <w:r>
+        <w:rPr>
+          <w:rFonts w:cstheme="minorHAnsi"/>
+          <w:bCs/>
+          <w:sz w:val="20"/>
+        </w:rPr>
+        <w:t xml:space="preserve"> quantization algorithms, one is </w:t>
       </w:r>
       <w:r>
         <w:rPr>
@@ -966,7 +1539,61 @@
           <w:bCs/>
           <w:sz w:val="20"/>
         </w:rPr>
-        <w:t xml:space="preserve"> are treated as pixels with different colors in space, as shown in Figure 1, the clustering-based color quantization algorithm is used to convert the color quantization problem of RGB image into the clustering problem of pixels. The mean square error of the final clustering result is shown in formula (2) [5]. </w:t>
+        <w:t xml:space="preserve"> are treated as pixels with different </w:t>
+      </w:r>
+      <w:proofErr w:type="spellStart"/>
+      <w:r>
+        <w:rPr>
+          <w:rFonts w:cstheme="minorHAnsi"/>
+          <w:bCs/>
+          <w:sz w:val="20"/>
+        </w:rPr>
+        <w:t>colors</w:t>
+      </w:r>
+      <w:proofErr w:type="spellEnd"/>
+      <w:r>
+        <w:rPr>
+          <w:rFonts w:cstheme="minorHAnsi"/>
+          <w:bCs/>
+          <w:sz w:val="20"/>
+        </w:rPr>
+        <w:t xml:space="preserve"> in space, as shown in Figure 1, the clustering-based </w:t>
+      </w:r>
+      <w:proofErr w:type="spellStart"/>
+      <w:r>
+        <w:rPr>
+          <w:rFonts w:cstheme="minorHAnsi"/>
+          <w:bCs/>
+          <w:sz w:val="20"/>
+        </w:rPr>
+        <w:t>color</w:t>
+      </w:r>
+      <w:proofErr w:type="spellEnd"/>
+      <w:r>
+        <w:rPr>
+          <w:rFonts w:cstheme="minorHAnsi"/>
+          <w:bCs/>
+          <w:sz w:val="20"/>
+        </w:rPr>
+        <w:t xml:space="preserve"> quantization algorithm is used to convert the </w:t>
+      </w:r>
+      <w:proofErr w:type="spellStart"/>
+      <w:r>
+        <w:rPr>
+          <w:rFonts w:cstheme="minorHAnsi"/>
+          <w:bCs/>
+          <w:sz w:val="20"/>
+        </w:rPr>
+        <w:t>color</w:t>
+      </w:r>
+      <w:proofErr w:type="spellEnd"/>
+      <w:r>
+        <w:rPr>
+          <w:rFonts w:cstheme="minorHAnsi"/>
+          <w:bCs/>
+          <w:sz w:val="20"/>
+        </w:rPr>
+        <w:t xml:space="preserve"> quantization problem of RGB image into the clustering problem of pixels. The mean square error of the final clustering result is shown in formula (2) [5]. </w:t>
       </w:r>
     </w:p>
     <w:p>
@@ -1369,7 +1996,55 @@
           <w:sz w:val="20"/>
           <w:szCs w:val="20"/>
         </w:rPr>
-        <w:t>However, the difference in color quantization for human vision is not the same as the difference in its value. The requirements of color quantization in this paper are mainly to reduce visual error and retain the most representative color so that the quantized remote sensing image is visually as similar as possible to the original image</w:t>
+        <w:t xml:space="preserve">However, the difference in </w:t>
+      </w:r>
+      <w:proofErr w:type="spellStart"/>
+      <w:r>
+        <w:rPr>
+          <w:sz w:val="20"/>
+          <w:szCs w:val="20"/>
+        </w:rPr>
+        <w:t>color</w:t>
+      </w:r>
+      <w:proofErr w:type="spellEnd"/>
+      <w:r>
+        <w:rPr>
+          <w:sz w:val="20"/>
+          <w:szCs w:val="20"/>
+        </w:rPr>
+        <w:t xml:space="preserve"> quantization for human vision is not the same as the difference in its value. The requirements of </w:t>
+      </w:r>
+      <w:proofErr w:type="spellStart"/>
+      <w:r>
+        <w:rPr>
+          <w:sz w:val="20"/>
+          <w:szCs w:val="20"/>
+        </w:rPr>
+        <w:t>color</w:t>
+      </w:r>
+      <w:proofErr w:type="spellEnd"/>
+      <w:r>
+        <w:rPr>
+          <w:sz w:val="20"/>
+          <w:szCs w:val="20"/>
+        </w:rPr>
+        <w:t xml:space="preserve"> quantization in this paper are mainly to reduce visual error and retain the most representative </w:t>
+      </w:r>
+      <w:proofErr w:type="spellStart"/>
+      <w:r>
+        <w:rPr>
+          <w:sz w:val="20"/>
+          <w:szCs w:val="20"/>
+        </w:rPr>
+        <w:t>color</w:t>
+      </w:r>
+      <w:proofErr w:type="spellEnd"/>
+      <w:r>
+        <w:rPr>
+          <w:sz w:val="20"/>
+          <w:szCs w:val="20"/>
+        </w:rPr>
+        <w:t xml:space="preserve"> so that the quantized remote sensing image is visually as similar as possible to the original image</w:t>
       </w:r>
       <w:r>
         <w:t xml:space="preserve">. </w:t>
@@ -1711,16 +2386,26 @@
           <w:bCs/>
           <w:sz w:val="20"/>
         </w:rPr>
-        <w:t xml:space="preserve">                                                             </w:t>
-      </w:r>
+        <w:t xml:space="preserve">                                                            </w:t>
+      </w:r>
+      <w:proofErr w:type="gramStart"/>
       <w:r>
         <w:rPr>
           <w:rFonts w:eastAsiaTheme="minorEastAsia" w:cstheme="minorHAnsi"/>
           <w:bCs/>
           <w:sz w:val="20"/>
         </w:rPr>
+        <w:t xml:space="preserve"> </w:t>
+      </w:r>
+      <w:r>
+        <w:rPr>
+          <w:rFonts w:eastAsiaTheme="minorEastAsia" w:cstheme="minorHAnsi"/>
+          <w:bCs/>
+          <w:sz w:val="20"/>
+        </w:rPr>
         <w:t xml:space="preserve">  (</w:t>
       </w:r>
+      <w:proofErr w:type="gramEnd"/>
       <w:r>
         <w:rPr>
           <w:rFonts w:eastAsiaTheme="minorEastAsia" w:cstheme="minorHAnsi"/>
@@ -1776,7 +2461,25 @@
           <w:bCs/>
           <w:sz w:val="20"/>
         </w:rPr>
-        <w:t>Select K data points from a data set containing n data points as the initial cluster center C</w:t>
+        <w:t xml:space="preserve">Select K data points from a data set containing n data points as the initial cluster </w:t>
+      </w:r>
+      <w:proofErr w:type="spellStart"/>
+      <w:r>
+        <w:rPr>
+          <w:rFonts w:eastAsiaTheme="minorEastAsia" w:cstheme="minorHAnsi"/>
+          <w:bCs/>
+          <w:sz w:val="20"/>
+        </w:rPr>
+        <w:t>center</w:t>
+      </w:r>
+      <w:proofErr w:type="spellEnd"/>
+      <w:r>
+        <w:rPr>
+          <w:rFonts w:eastAsiaTheme="minorEastAsia" w:cstheme="minorHAnsi"/>
+          <w:bCs/>
+          <w:sz w:val="20"/>
+        </w:rPr>
+        <w:t xml:space="preserve"> C</w:t>
       </w:r>
       <w:r>
         <w:rPr>
@@ -1835,6 +2538,7 @@
         </w:rPr>
         <w:t xml:space="preserve"> between each data point and the cluster </w:t>
       </w:r>
+      <w:proofErr w:type="spellStart"/>
       <w:r>
         <w:rPr>
           <w:rFonts w:eastAsiaTheme="minorEastAsia" w:cstheme="minorHAnsi"/>
@@ -1843,6 +2547,7 @@
         </w:rPr>
         <w:t>centers</w:t>
       </w:r>
+      <w:proofErr w:type="spellEnd"/>
       <w:r>
         <w:rPr>
           <w:rFonts w:eastAsiaTheme="minorEastAsia" w:cstheme="minorHAnsi"/>
@@ -1868,6 +2573,7 @@
         </w:rPr>
         <w:t xml:space="preserve"> y</w:t>
       </w:r>
+      <w:proofErr w:type="gramStart"/>
       <w:r>
         <w:rPr>
           <w:rFonts w:eastAsiaTheme="minorEastAsia" w:cstheme="minorHAnsi"/>
@@ -1875,13 +2581,23 @@
           <w:sz w:val="20"/>
           <w:vertAlign w:val="subscript"/>
         </w:rPr>
-        <w:t xml:space="preserve">1 , </w:t>
-      </w:r>
+        <w:t>1 ,</w:t>
+      </w:r>
+      <w:proofErr w:type="gramEnd"/>
       <w:r>
         <w:rPr>
           <w:rFonts w:eastAsiaTheme="minorEastAsia" w:cstheme="minorHAnsi"/>
           <w:bCs/>
           <w:sz w:val="20"/>
+          <w:vertAlign w:val="subscript"/>
+        </w:rPr>
+        <w:t xml:space="preserve"> </w:t>
+      </w:r>
+      <w:r>
+        <w:rPr>
+          <w:rFonts w:eastAsiaTheme="minorEastAsia" w:cstheme="minorHAnsi"/>
+          <w:bCs/>
+          <w:sz w:val="20"/>
         </w:rPr>
         <w:t>z</w:t>
       </w:r>
@@ -1951,8 +2667,9 @@
           <w:bCs/>
           <w:sz w:val="20"/>
         </w:rPr>
-        <w:t xml:space="preserve">). The calculation method is shown in formula (4), and the data point with the smallest distance from the cluster center is classified as the same category as the cluster </w:t>
-      </w:r>
+        <w:t xml:space="preserve">). The calculation method is shown in formula (4), and the data point with the smallest distance from the cluster </w:t>
+      </w:r>
+      <w:proofErr w:type="spellStart"/>
       <w:r>
         <w:rPr>
           <w:rFonts w:eastAsiaTheme="minorEastAsia" w:cstheme="minorHAnsi"/>
@@ -1961,6 +2678,25 @@
         </w:rPr>
         <w:t>center</w:t>
       </w:r>
+      <w:proofErr w:type="spellEnd"/>
+      <w:r>
+        <w:rPr>
+          <w:rFonts w:eastAsiaTheme="minorEastAsia" w:cstheme="minorHAnsi"/>
+          <w:bCs/>
+          <w:sz w:val="20"/>
+        </w:rPr>
+        <w:t xml:space="preserve"> is classified as the same category as the cluster </w:t>
+      </w:r>
+      <w:proofErr w:type="spellStart"/>
+      <w:r>
+        <w:rPr>
+          <w:rFonts w:eastAsiaTheme="minorEastAsia" w:cstheme="minorHAnsi"/>
+          <w:bCs/>
+          <w:sz w:val="20"/>
+        </w:rPr>
+        <w:t>center</w:t>
+      </w:r>
+      <w:proofErr w:type="spellEnd"/>
       <w:r>
         <w:rPr>
           <w:rFonts w:eastAsiaTheme="minorEastAsia" w:cstheme="minorHAnsi"/>
@@ -2393,8 +3129,18 @@
           <w:sz w:val="20"/>
           <w:szCs w:val="20"/>
         </w:rPr>
-        <w:t xml:space="preserve">        (</w:t>
-      </w:r>
+        <w:t xml:space="preserve">     </w:t>
+      </w:r>
+      <w:proofErr w:type="gramStart"/>
+      <w:r>
+        <w:rPr>
+          <w:rFonts w:eastAsia="Segoe UI Symbol" w:cstheme="minorHAnsi"/>
+          <w:sz w:val="20"/>
+          <w:szCs w:val="20"/>
+        </w:rPr>
+        <w:t xml:space="preserve">   (</w:t>
+      </w:r>
+      <w:proofErr w:type="gramEnd"/>
       <w:r>
         <w:rPr>
           <w:rFonts w:cstheme="minorHAnsi"/>
@@ -2442,7 +3188,25 @@
           <w:sz w:val="20"/>
           <w:szCs w:val="20"/>
         </w:rPr>
-        <w:t>culate the mean according to the existing data points of each category, reselect the cluster centers of each category according to formula (5)</w:t>
+        <w:t xml:space="preserve">culate the mean according to the existing data points of each category, reselect the cluster </w:t>
+      </w:r>
+      <w:proofErr w:type="spellStart"/>
+      <w:r>
+        <w:rPr>
+          <w:rFonts w:eastAsia="Segoe UI Symbol" w:cstheme="minorHAnsi"/>
+          <w:sz w:val="20"/>
+          <w:szCs w:val="20"/>
+        </w:rPr>
+        <w:t>centers</w:t>
+      </w:r>
+      <w:proofErr w:type="spellEnd"/>
+      <w:r>
+        <w:rPr>
+          <w:rFonts w:eastAsia="Segoe UI Symbol" w:cstheme="minorHAnsi"/>
+          <w:sz w:val="20"/>
+          <w:szCs w:val="20"/>
+        </w:rPr>
+        <w:t xml:space="preserve"> of each category according to formula (5)</w:t>
       </w:r>
     </w:p>
     <w:p>
@@ -2775,7 +3539,25 @@
           <w:bCs/>
           <w:sz w:val="20"/>
         </w:rPr>
-        <w:t>This is repeated until the cluster center C</w:t>
+        <w:t xml:space="preserve">This is repeated until the cluster </w:t>
+      </w:r>
+      <w:proofErr w:type="spellStart"/>
+      <w:r>
+        <w:rPr>
+          <w:rFonts w:cstheme="minorHAnsi"/>
+          <w:bCs/>
+          <w:sz w:val="20"/>
+        </w:rPr>
+        <w:t>center</w:t>
+      </w:r>
+      <w:proofErr w:type="spellEnd"/>
+      <w:r>
+        <w:rPr>
+          <w:rFonts w:cstheme="minorHAnsi"/>
+          <w:bCs/>
+          <w:sz w:val="20"/>
+        </w:rPr>
+        <w:t xml:space="preserve"> C</w:t>
       </w:r>
       <w:r>
         <w:rPr>
@@ -2860,8 +3642,19 @@
           <w:sz w:val="20"/>
           <w:vertAlign w:val="subscript"/>
         </w:rPr>
-        <w:t>2, ….</w:t>
-      </w:r>
+        <w:t xml:space="preserve">2, </w:t>
+      </w:r>
+      <w:proofErr w:type="gramStart"/>
+      <w:r>
+        <w:rPr>
+          <w:rFonts w:cstheme="minorHAnsi"/>
+          <w:bCs/>
+          <w:sz w:val="20"/>
+          <w:vertAlign w:val="subscript"/>
+        </w:rPr>
+        <w:t>….</w:t>
+      </w:r>
+      <w:proofErr w:type="spellStart"/>
       <w:r>
         <w:rPr>
           <w:rFonts w:cstheme="minorHAnsi"/>
@@ -2879,13 +3672,33 @@
         </w:rPr>
         <w:t>k</w:t>
       </w:r>
-      <w:r>
-        <w:rPr>
-          <w:rFonts w:cstheme="minorHAnsi"/>
-          <w:bCs/>
-          <w:sz w:val="20"/>
-        </w:rPr>
-        <w:t>} given the number of classification groups k (k≤n), on the numerical model, which is to find the minimum value of the formula (6):</w:t>
+      <w:proofErr w:type="spellEnd"/>
+      <w:proofErr w:type="gramEnd"/>
+      <w:r>
+        <w:rPr>
+          <w:rFonts w:cstheme="minorHAnsi"/>
+          <w:bCs/>
+          <w:sz w:val="20"/>
+        </w:rPr>
+        <w:t>} given the number of classification groups k (</w:t>
+      </w:r>
+      <w:proofErr w:type="spellStart"/>
+      <w:r>
+        <w:rPr>
+          <w:rFonts w:cstheme="minorHAnsi"/>
+          <w:bCs/>
+          <w:sz w:val="20"/>
+        </w:rPr>
+        <w:t>k≤n</w:t>
+      </w:r>
+      <w:proofErr w:type="spellEnd"/>
+      <w:r>
+        <w:rPr>
+          <w:rFonts w:cstheme="minorHAnsi"/>
+          <w:bCs/>
+          <w:sz w:val="20"/>
+        </w:rPr>
+        <w:t>), on the numerical model, which is to find the minimum value of the formula (6):</w:t>
       </w:r>
     </w:p>
     <w:p>
@@ -3184,6 +3997,7 @@
         </w:rPr>
         <w:t>Where µ</w:t>
       </w:r>
+      <w:proofErr w:type="spellStart"/>
       <w:r>
         <w:rPr>
           <w:rFonts w:cstheme="minorHAnsi"/>
@@ -3191,7 +4005,17 @@
           <w:sz w:val="20"/>
           <w:vertAlign w:val="subscript"/>
         </w:rPr>
-        <w:t xml:space="preserve">i </w:t>
+        <w:t>i</w:t>
+      </w:r>
+      <w:proofErr w:type="spellEnd"/>
+      <w:r>
+        <w:rPr>
+          <w:rFonts w:cstheme="minorHAnsi"/>
+          <w:bCs/>
+          <w:sz w:val="20"/>
+          <w:vertAlign w:val="subscript"/>
+        </w:rPr>
+        <w:t xml:space="preserve"> </w:t>
       </w:r>
       <w:r>
         <w:rPr>
@@ -3227,7 +4051,43 @@
           <w:bCs/>
           <w:sz w:val="20"/>
         </w:rPr>
-        <w:t xml:space="preserve">This paper mainly analyses the clustering of pixels in RGB images. The cluster center K represents the number of colors. This parameter needs to be set by oneself. The value of K must be </w:t>
+        <w:t xml:space="preserve">This paper mainly analyses the clustering of pixels in RGB images. The cluster </w:t>
+      </w:r>
+      <w:proofErr w:type="spellStart"/>
+      <w:r>
+        <w:rPr>
+          <w:rFonts w:cstheme="minorHAnsi"/>
+          <w:bCs/>
+          <w:sz w:val="20"/>
+        </w:rPr>
+        <w:t>center</w:t>
+      </w:r>
+      <w:proofErr w:type="spellEnd"/>
+      <w:r>
+        <w:rPr>
+          <w:rFonts w:cstheme="minorHAnsi"/>
+          <w:bCs/>
+          <w:sz w:val="20"/>
+        </w:rPr>
+        <w:t xml:space="preserve"> K represents the number of </w:t>
+      </w:r>
+      <w:proofErr w:type="spellStart"/>
+      <w:r>
+        <w:rPr>
+          <w:rFonts w:cstheme="minorHAnsi"/>
+          <w:bCs/>
+          <w:sz w:val="20"/>
+        </w:rPr>
+        <w:t>colors</w:t>
+      </w:r>
+      <w:proofErr w:type="spellEnd"/>
+      <w:r>
+        <w:rPr>
+          <w:rFonts w:cstheme="minorHAnsi"/>
+          <w:bCs/>
+          <w:sz w:val="20"/>
+        </w:rPr>
+        <w:t xml:space="preserve">. This parameter needs to be set by oneself. The value of K must be </w:t>
       </w:r>
       <w:r>
         <w:rPr>
@@ -3243,7 +4103,25 @@
           <w:bCs/>
           <w:sz w:val="20"/>
         </w:rPr>
-        <w:t xml:space="preserve"> than the number of colors of the original RGB image. In the two experiments in this paper</w:t>
+        <w:t xml:space="preserve"> than the number of </w:t>
+      </w:r>
+      <w:proofErr w:type="spellStart"/>
+      <w:r>
+        <w:rPr>
+          <w:rFonts w:cstheme="minorHAnsi"/>
+          <w:bCs/>
+          <w:sz w:val="20"/>
+        </w:rPr>
+        <w:t>colors</w:t>
+      </w:r>
+      <w:proofErr w:type="spellEnd"/>
+      <w:r>
+        <w:rPr>
+          <w:rFonts w:cstheme="minorHAnsi"/>
+          <w:bCs/>
+          <w:sz w:val="20"/>
+        </w:rPr>
+        <w:t xml:space="preserve"> of the original RGB image. In the two experiments in this paper</w:t>
       </w:r>
       <w:r>
         <w:rPr>
@@ -3388,13 +4266,23 @@
       <w:r>
         <w:t xml:space="preserve"> </w:t>
       </w:r>
-      <w:r>
-        <w:rPr>
-          <w:sz w:val="20"/>
-          <w:szCs w:val="20"/>
-          <w:lang w:eastAsia="en-GB"/>
-        </w:rPr>
-        <w:t xml:space="preserve">colors. </w:t>
+      <w:proofErr w:type="spellStart"/>
+      <w:r>
+        <w:rPr>
+          <w:sz w:val="20"/>
+          <w:szCs w:val="20"/>
+          <w:lang w:eastAsia="en-GB"/>
+        </w:rPr>
+        <w:t>colors</w:t>
+      </w:r>
+      <w:proofErr w:type="spellEnd"/>
+      <w:r>
+        <w:rPr>
+          <w:sz w:val="20"/>
+          <w:szCs w:val="20"/>
+          <w:lang w:eastAsia="en-GB"/>
+        </w:rPr>
+        <w:t xml:space="preserve">. </w:t>
       </w:r>
     </w:p>
     <w:p>
@@ -3700,7 +4588,25 @@
           <w:szCs w:val="20"/>
           <w:lang w:eastAsia="en-GB"/>
         </w:rPr>
-        <w:t xml:space="preserve"> similar colors into one class</w:t>
+        <w:t xml:space="preserve"> similar </w:t>
+      </w:r>
+      <w:proofErr w:type="spellStart"/>
+      <w:r>
+        <w:rPr>
+          <w:sz w:val="20"/>
+          <w:szCs w:val="20"/>
+          <w:lang w:eastAsia="en-GB"/>
+        </w:rPr>
+        <w:t>colors</w:t>
+      </w:r>
+      <w:proofErr w:type="spellEnd"/>
+      <w:r>
+        <w:rPr>
+          <w:sz w:val="20"/>
+          <w:szCs w:val="20"/>
+          <w:lang w:eastAsia="en-GB"/>
+        </w:rPr>
+        <w:t xml:space="preserve"> into one class</w:t>
       </w:r>
       <w:r>
         <w:rPr>
@@ -3732,7 +4638,43 @@
           <w:szCs w:val="20"/>
           <w:lang w:eastAsia="en-GB"/>
         </w:rPr>
-        <w:t>larger number of colors into an image with less color. In this paper</w:t>
+        <w:t xml:space="preserve">larger number of </w:t>
+      </w:r>
+      <w:proofErr w:type="spellStart"/>
+      <w:r>
+        <w:rPr>
+          <w:sz w:val="20"/>
+          <w:szCs w:val="20"/>
+          <w:lang w:eastAsia="en-GB"/>
+        </w:rPr>
+        <w:t>colors</w:t>
+      </w:r>
+      <w:proofErr w:type="spellEnd"/>
+      <w:r>
+        <w:rPr>
+          <w:sz w:val="20"/>
+          <w:szCs w:val="20"/>
+          <w:lang w:eastAsia="en-GB"/>
+        </w:rPr>
+        <w:t xml:space="preserve"> into an image with less </w:t>
+      </w:r>
+      <w:proofErr w:type="spellStart"/>
+      <w:r>
+        <w:rPr>
+          <w:sz w:val="20"/>
+          <w:szCs w:val="20"/>
+          <w:lang w:eastAsia="en-GB"/>
+        </w:rPr>
+        <w:t>color</w:t>
+      </w:r>
+      <w:proofErr w:type="spellEnd"/>
+      <w:r>
+        <w:rPr>
+          <w:sz w:val="20"/>
+          <w:szCs w:val="20"/>
+          <w:lang w:eastAsia="en-GB"/>
+        </w:rPr>
+        <w:t>. In this paper</w:t>
       </w:r>
       <w:r>
         <w:rPr>
@@ -3780,7 +4722,25 @@
           <w:szCs w:val="20"/>
           <w:lang w:eastAsia="en-GB"/>
         </w:rPr>
-        <w:t xml:space="preserve">number of colors set for </w:t>
+        <w:t xml:space="preserve">number of </w:t>
+      </w:r>
+      <w:proofErr w:type="spellStart"/>
+      <w:r>
+        <w:rPr>
+          <w:sz w:val="20"/>
+          <w:szCs w:val="20"/>
+          <w:lang w:eastAsia="en-GB"/>
+        </w:rPr>
+        <w:t>colors</w:t>
+      </w:r>
+      <w:proofErr w:type="spellEnd"/>
+      <w:r>
+        <w:rPr>
+          <w:sz w:val="20"/>
+          <w:szCs w:val="20"/>
+          <w:lang w:eastAsia="en-GB"/>
+        </w:rPr>
+        <w:t xml:space="preserve"> set for </w:t>
       </w:r>
       <w:r>
         <w:rPr>
@@ -3962,7 +4922,16 @@
           <w:szCs w:val="20"/>
           <w:lang w:eastAsia="en-GB"/>
         </w:rPr>
-        <w:t xml:space="preserve"> is the number of cluster c</w:t>
+        <w:t xml:space="preserve"> is the number of cluster </w:t>
+      </w:r>
+      <w:proofErr w:type="spellStart"/>
+      <w:r>
+        <w:rPr>
+          <w:sz w:val="20"/>
+          <w:szCs w:val="20"/>
+          <w:lang w:eastAsia="en-GB"/>
+        </w:rPr>
+        <w:t>c</w:t>
       </w:r>
       <w:r>
         <w:rPr>
@@ -3978,7 +4947,16 @@
           <w:szCs w:val="20"/>
           <w:lang w:eastAsia="en-GB"/>
         </w:rPr>
-        <w:t xml:space="preserve">nters. When </w:t>
+        <w:t>nters</w:t>
+      </w:r>
+      <w:proofErr w:type="spellEnd"/>
+      <w:r>
+        <w:rPr>
+          <w:sz w:val="20"/>
+          <w:szCs w:val="20"/>
+          <w:lang w:eastAsia="en-GB"/>
+        </w:rPr>
+        <w:t xml:space="preserve">. When </w:t>
       </w:r>
       <w:r>
         <w:rPr>
@@ -4011,7 +4989,43 @@
           <w:szCs w:val="20"/>
           <w:lang w:eastAsia="en-GB"/>
         </w:rPr>
-        <w:t xml:space="preserve">, the color quantization algorithm quantizes the number of colors of the image into </w:t>
+        <w:t xml:space="preserve">, the </w:t>
+      </w:r>
+      <w:proofErr w:type="spellStart"/>
+      <w:r>
+        <w:rPr>
+          <w:sz w:val="20"/>
+          <w:szCs w:val="20"/>
+          <w:lang w:eastAsia="en-GB"/>
+        </w:rPr>
+        <w:t>color</w:t>
+      </w:r>
+      <w:proofErr w:type="spellEnd"/>
+      <w:r>
+        <w:rPr>
+          <w:sz w:val="20"/>
+          <w:szCs w:val="20"/>
+          <w:lang w:eastAsia="en-GB"/>
+        </w:rPr>
+        <w:t xml:space="preserve"> quantization algorithm quantizes the number of </w:t>
+      </w:r>
+      <w:proofErr w:type="spellStart"/>
+      <w:r>
+        <w:rPr>
+          <w:sz w:val="20"/>
+          <w:szCs w:val="20"/>
+          <w:lang w:eastAsia="en-GB"/>
+        </w:rPr>
+        <w:t>colors</w:t>
+      </w:r>
+      <w:proofErr w:type="spellEnd"/>
+      <w:r>
+        <w:rPr>
+          <w:sz w:val="20"/>
+          <w:szCs w:val="20"/>
+          <w:lang w:eastAsia="en-GB"/>
+        </w:rPr>
+        <w:t xml:space="preserve"> of the image into </w:t>
       </w:r>
       <w:r>
         <w:rPr>
@@ -4108,8 +5122,17 @@
           <w:sz w:val="20"/>
           <w:szCs w:val="20"/>
         </w:rPr>
-        <w:t xml:space="preserve"> colors</w:t>
-      </w:r>
+        <w:t xml:space="preserve"> </w:t>
+      </w:r>
+      <w:proofErr w:type="spellStart"/>
+      <w:r>
+        <w:rPr>
+          <w:sz w:val="20"/>
+          <w:szCs w:val="20"/>
+        </w:rPr>
+        <w:t>colors</w:t>
+      </w:r>
+      <w:proofErr w:type="spellEnd"/>
       <w:r>
         <w:rPr>
           <w:sz w:val="20"/>
@@ -4166,7 +5189,25 @@
           <w:szCs w:val="20"/>
           <w:lang w:eastAsia="en-GB"/>
         </w:rPr>
-        <w:t xml:space="preserve">. In this paper, the image is transformed into an image composed of pixels, which is convenient for clustering pixels with similar colors in the next step. </w:t>
+        <w:t xml:space="preserve">. In this paper, the image is transformed into an image composed of pixels, which is convenient for clustering pixels with similar </w:t>
+      </w:r>
+      <w:proofErr w:type="spellStart"/>
+      <w:r>
+        <w:rPr>
+          <w:sz w:val="20"/>
+          <w:szCs w:val="20"/>
+          <w:lang w:eastAsia="en-GB"/>
+        </w:rPr>
+        <w:t>colors</w:t>
+      </w:r>
+      <w:proofErr w:type="spellEnd"/>
+      <w:r>
+        <w:rPr>
+          <w:sz w:val="20"/>
+          <w:szCs w:val="20"/>
+          <w:lang w:eastAsia="en-GB"/>
+        </w:rPr>
+        <w:t xml:space="preserve"> in the next step. </w:t>
       </w:r>
     </w:p>
     <w:p>
@@ -4208,7 +5249,25 @@
           <w:szCs w:val="20"/>
           <w:lang w:eastAsia="en-GB"/>
         </w:rPr>
-        <w:t xml:space="preserve">used to create a color palette, and the </w:t>
+        <w:t xml:space="preserve">used to create a </w:t>
+      </w:r>
+      <w:proofErr w:type="spellStart"/>
+      <w:r>
+        <w:rPr>
+          <w:sz w:val="20"/>
+          <w:szCs w:val="20"/>
+          <w:lang w:eastAsia="en-GB"/>
+        </w:rPr>
+        <w:t>color</w:t>
+      </w:r>
+      <w:proofErr w:type="spellEnd"/>
+      <w:r>
+        <w:rPr>
+          <w:sz w:val="20"/>
+          <w:szCs w:val="20"/>
+          <w:lang w:eastAsia="en-GB"/>
+        </w:rPr>
+        <w:t xml:space="preserve"> palette, and the </w:t>
       </w:r>
       <w:r>
         <w:rPr>
@@ -4218,6 +5277,7 @@
         </w:rPr>
         <w:t xml:space="preserve">image is </w:t>
       </w:r>
+      <w:proofErr w:type="spellStart"/>
       <w:r>
         <w:rPr>
           <w:sz w:val="20"/>
@@ -4226,6 +5286,7 @@
         </w:rPr>
         <w:t>color</w:t>
       </w:r>
+      <w:proofErr w:type="spellEnd"/>
       <w:r>
         <w:rPr>
           <w:sz w:val="20"/>
@@ -4313,7 +5374,25 @@
           <w:szCs w:val="20"/>
           <w:lang w:eastAsia="en-GB"/>
         </w:rPr>
-        <w:t xml:space="preserve"> the “pyplot” module of the matplotlib package to visualize the output, as shown in Figure 3. </w:t>
+        <w:t xml:space="preserve"> the “</w:t>
+      </w:r>
+      <w:proofErr w:type="spellStart"/>
+      <w:r>
+        <w:rPr>
+          <w:sz w:val="20"/>
+          <w:szCs w:val="20"/>
+          <w:lang w:eastAsia="en-GB"/>
+        </w:rPr>
+        <w:t>pyplot</w:t>
+      </w:r>
+      <w:proofErr w:type="spellEnd"/>
+      <w:r>
+        <w:rPr>
+          <w:sz w:val="20"/>
+          <w:szCs w:val="20"/>
+          <w:lang w:eastAsia="en-GB"/>
+        </w:rPr>
+        <w:t xml:space="preserve">” module of the matplotlib package to visualize the output, as shown in Figure 3. </w:t>
       </w:r>
     </w:p>
     <w:p>
@@ -4593,15 +5672,7 @@
           <w:szCs w:val="20"/>
           <w:lang w:eastAsia="en-GB"/>
         </w:rPr>
-        <w:t xml:space="preserve">The </w:t>
-      </w:r>
-      <w:r>
-        <w:rPr>
-          <w:sz w:val="20"/>
-          <w:szCs w:val="20"/>
-          <w:lang w:eastAsia="en-GB"/>
-        </w:rPr>
-        <w:t>results</w:t>
+        <w:t>The results</w:t>
       </w:r>
       <w:r>
         <w:rPr>
@@ -4635,6 +5706,7 @@
         </w:rPr>
         <w:t xml:space="preserve"> of the 16,32,64,128 and 256 </w:t>
       </w:r>
+      <w:proofErr w:type="spellStart"/>
       <w:r>
         <w:rPr>
           <w:sz w:val="20"/>
@@ -4643,61 +5715,14 @@
         </w:rPr>
         <w:t>color</w:t>
       </w:r>
-      <w:r>
-        <w:rPr>
-          <w:sz w:val="20"/>
-          <w:szCs w:val="20"/>
-          <w:lang w:eastAsia="en-GB"/>
-        </w:rPr>
-        <w:t xml:space="preserve"> clusters in the image </w:t>
-      </w:r>
-      <w:r>
-        <w:rPr>
-          <w:sz w:val="20"/>
-          <w:szCs w:val="20"/>
-          <w:lang w:eastAsia="en-GB"/>
-        </w:rPr>
-        <w:t>colour</w:t>
-      </w:r>
-      <w:r>
-        <w:rPr>
-          <w:sz w:val="20"/>
-          <w:szCs w:val="20"/>
-          <w:lang w:eastAsia="en-GB"/>
-        </w:rPr>
-        <w:t xml:space="preserve"> </w:t>
-      </w:r>
-      <w:r>
-        <w:rPr>
-          <w:sz w:val="20"/>
-          <w:szCs w:val="20"/>
-          <w:lang w:eastAsia="en-GB"/>
-        </w:rPr>
-        <w:t>quantization</w:t>
-      </w:r>
-      <w:r>
-        <w:rPr>
-          <w:sz w:val="20"/>
-          <w:szCs w:val="20"/>
-          <w:lang w:eastAsia="en-GB"/>
-        </w:rPr>
-        <w:t xml:space="preserve"> were </w:t>
-      </w:r>
-      <w:r>
-        <w:rPr>
-          <w:sz w:val="20"/>
-          <w:szCs w:val="20"/>
-          <w:lang w:eastAsia="en-GB"/>
-        </w:rPr>
-        <w:t>obtained. We</w:t>
-      </w:r>
-      <w:r>
-        <w:rPr>
-          <w:sz w:val="20"/>
-          <w:szCs w:val="20"/>
-          <w:lang w:eastAsia="en-GB"/>
-        </w:rPr>
-        <w:t xml:space="preserve"> note that the size of the </w:t>
+      <w:proofErr w:type="spellEnd"/>
+      <w:r>
+        <w:rPr>
+          <w:sz w:val="20"/>
+          <w:szCs w:val="20"/>
+          <w:lang w:eastAsia="en-GB"/>
+        </w:rPr>
+        <w:t xml:space="preserve"> clusters in the image colour quantization were obtained. We note that the size of the </w:t>
       </w:r>
       <w:r>
         <w:rPr>
@@ -4729,31 +5754,7 @@
           <w:szCs w:val="20"/>
           <w:lang w:eastAsia="en-GB"/>
         </w:rPr>
-        <w:t xml:space="preserve">. An </w:t>
-      </w:r>
-      <w:r>
-        <w:rPr>
-          <w:sz w:val="20"/>
-          <w:szCs w:val="20"/>
-          <w:lang w:eastAsia="en-GB"/>
-        </w:rPr>
-        <w:t>increase</w:t>
-      </w:r>
-      <w:r>
-        <w:rPr>
-          <w:sz w:val="20"/>
-          <w:szCs w:val="20"/>
-          <w:lang w:eastAsia="en-GB"/>
-        </w:rPr>
-        <w:t xml:space="preserve"> in the number of clusters increases the size of the reproduced </w:t>
-      </w:r>
-      <w:r>
-        <w:rPr>
-          <w:sz w:val="20"/>
-          <w:szCs w:val="20"/>
-          <w:lang w:eastAsia="en-GB"/>
-        </w:rPr>
-        <w:t>image.</w:t>
+        <w:t>. An increase in the number of clusters increases the size of the reproduced image.</w:t>
       </w:r>
       <w:r>
         <w:rPr>
@@ -4794,7 +5795,79 @@
           <w:szCs w:val="20"/>
           <w:lang w:eastAsia="en-GB"/>
         </w:rPr>
-        <w:t xml:space="preserve">, it can be found that the quantized image of the second row contains more color features than the third row. Therefore, the color quantization algorithm based on K-Means has a small visual error in the color quantization of images, which can better reflect the color characteristics of remote sensing images. </w:t>
+        <w:t xml:space="preserve">, it can be found that the quantized image of the second row contains more </w:t>
+      </w:r>
+      <w:proofErr w:type="spellStart"/>
+      <w:r>
+        <w:rPr>
+          <w:sz w:val="20"/>
+          <w:szCs w:val="20"/>
+          <w:lang w:eastAsia="en-GB"/>
+        </w:rPr>
+        <w:t>color</w:t>
+      </w:r>
+      <w:proofErr w:type="spellEnd"/>
+      <w:r>
+        <w:rPr>
+          <w:sz w:val="20"/>
+          <w:szCs w:val="20"/>
+          <w:lang w:eastAsia="en-GB"/>
+        </w:rPr>
+        <w:t xml:space="preserve"> features than the third row. Therefore, the </w:t>
+      </w:r>
+      <w:proofErr w:type="spellStart"/>
+      <w:r>
+        <w:rPr>
+          <w:sz w:val="20"/>
+          <w:szCs w:val="20"/>
+          <w:lang w:eastAsia="en-GB"/>
+        </w:rPr>
+        <w:t>color</w:t>
+      </w:r>
+      <w:proofErr w:type="spellEnd"/>
+      <w:r>
+        <w:rPr>
+          <w:sz w:val="20"/>
+          <w:szCs w:val="20"/>
+          <w:lang w:eastAsia="en-GB"/>
+        </w:rPr>
+        <w:t xml:space="preserve"> quantization algorithm based on K-Means has a small visual error in the </w:t>
+      </w:r>
+      <w:proofErr w:type="spellStart"/>
+      <w:r>
+        <w:rPr>
+          <w:sz w:val="20"/>
+          <w:szCs w:val="20"/>
+          <w:lang w:eastAsia="en-GB"/>
+        </w:rPr>
+        <w:t>color</w:t>
+      </w:r>
+      <w:proofErr w:type="spellEnd"/>
+      <w:r>
+        <w:rPr>
+          <w:sz w:val="20"/>
+          <w:szCs w:val="20"/>
+          <w:lang w:eastAsia="en-GB"/>
+        </w:rPr>
+        <w:t xml:space="preserve"> quantization of images, which can better reflect the </w:t>
+      </w:r>
+      <w:proofErr w:type="spellStart"/>
+      <w:r>
+        <w:rPr>
+          <w:sz w:val="20"/>
+          <w:szCs w:val="20"/>
+          <w:lang w:eastAsia="en-GB"/>
+        </w:rPr>
+        <w:t>color</w:t>
+      </w:r>
+      <w:proofErr w:type="spellEnd"/>
+      <w:r>
+        <w:rPr>
+          <w:sz w:val="20"/>
+          <w:szCs w:val="20"/>
+          <w:lang w:eastAsia="en-GB"/>
+        </w:rPr>
+        <w:t xml:space="preserve"> characteristics of remote sensing images. </w:t>
       </w:r>
     </w:p>
     <w:p>
@@ -4844,7 +5917,25 @@
           <w:szCs w:val="20"/>
           <w:lang w:eastAsia="en-GB"/>
         </w:rPr>
-        <w:t xml:space="preserve"> and image visualizations above, a major advantage of color quantization is that the size of the RGB image is reduced, which greatly saves the storage space of the RGB image in the computer. When the computer processes the image, the RGB image with less memory can improve the processing speed and improve the research efficiency. </w:t>
+        <w:t xml:space="preserve"> and image visualizations above, a major advantage of </w:t>
+      </w:r>
+      <w:proofErr w:type="spellStart"/>
+      <w:r>
+        <w:rPr>
+          <w:sz w:val="20"/>
+          <w:szCs w:val="20"/>
+          <w:lang w:eastAsia="en-GB"/>
+        </w:rPr>
+        <w:t>color</w:t>
+      </w:r>
+      <w:proofErr w:type="spellEnd"/>
+      <w:r>
+        <w:rPr>
+          <w:sz w:val="20"/>
+          <w:szCs w:val="20"/>
+          <w:lang w:eastAsia="en-GB"/>
+        </w:rPr>
+        <w:t xml:space="preserve"> quantization is that the size of the RGB image is reduced, which greatly saves the storage space of the RGB image in the computer. When the computer processes the image, the RGB image with less memory can improve the processing speed and improve the research efficiency. </w:t>
       </w:r>
     </w:p>
     <w:p>
@@ -4908,61 +5999,7 @@
           <w:szCs w:val="20"/>
           <w:lang w:eastAsia="en-GB"/>
         </w:rPr>
-        <w:t xml:space="preserve">K-Means-based algorithms are applied to RGB coconut tree. In the experiment, the number of cluster </w:t>
-      </w:r>
-      <w:r>
-        <w:rPr>
-          <w:rFonts w:cstheme="minorHAnsi"/>
-          <w:sz w:val="20"/>
-          <w:szCs w:val="20"/>
-          <w:lang w:eastAsia="en-GB"/>
-        </w:rPr>
-        <w:t>centres</w:t>
-      </w:r>
-      <w:r>
-        <w:rPr>
-          <w:rFonts w:cstheme="minorHAnsi"/>
-          <w:sz w:val="20"/>
-          <w:szCs w:val="20"/>
-          <w:lang w:eastAsia="en-GB"/>
-        </w:rPr>
-        <w:t xml:space="preserve"> was set to 16,32,64,128 and 256, </w:t>
-      </w:r>
-      <w:r>
-        <w:rPr>
-          <w:rFonts w:cstheme="minorHAnsi"/>
-          <w:sz w:val="20"/>
-          <w:szCs w:val="20"/>
-          <w:lang w:eastAsia="en-GB"/>
-        </w:rPr>
-        <w:t>respectively, and</w:t>
-      </w:r>
-      <w:r>
-        <w:rPr>
-          <w:rFonts w:cstheme="minorHAnsi"/>
-          <w:sz w:val="20"/>
-          <w:szCs w:val="20"/>
-          <w:lang w:eastAsia="en-GB"/>
-        </w:rPr>
-        <w:t xml:space="preserve"> the experimental results were obtained. A comprehensive analysis of the results </w:t>
-      </w:r>
-      <w:r>
-        <w:rPr>
-          <w:rFonts w:cstheme="minorHAnsi"/>
-          <w:sz w:val="20"/>
-          <w:szCs w:val="20"/>
-          <w:lang w:eastAsia="en-GB"/>
-        </w:rPr>
-        <w:t>of experiment</w:t>
-      </w:r>
-      <w:r>
-        <w:rPr>
-          <w:rFonts w:cstheme="minorHAnsi"/>
-          <w:sz w:val="20"/>
-          <w:szCs w:val="20"/>
-          <w:lang w:eastAsia="en-GB"/>
-        </w:rPr>
-        <w:t xml:space="preserve"> yielded the following conclusions: </w:t>
+        <w:t xml:space="preserve">K-Means-based algorithms are applied to RGB coconut tree. In the experiment, the number of cluster centres was set to 16,32,64,128 and 256, respectively, and the experimental results were obtained. A comprehensive analysis of the results of experiment yielded the following conclusions: </w:t>
       </w:r>
     </w:p>
     <w:p>
@@ -4983,6 +6020,7 @@
         </w:rPr>
         <w:t xml:space="preserve">1. The </w:t>
       </w:r>
+      <w:proofErr w:type="spellStart"/>
       <w:r>
         <w:rPr>
           <w:rFonts w:cstheme="minorHAnsi"/>
@@ -4992,6 +6030,7 @@
         </w:rPr>
         <w:t>color</w:t>
       </w:r>
+      <w:proofErr w:type="spellEnd"/>
       <w:r>
         <w:rPr>
           <w:rFonts w:cstheme="minorHAnsi"/>
@@ -5028,14 +6067,25 @@
         </w:rPr>
         <w:t xml:space="preserve">the </w:t>
       </w:r>
-      <w:r>
-        <w:rPr>
-          <w:rFonts w:cstheme="minorHAnsi"/>
-          <w:sz w:val="20"/>
-          <w:szCs w:val="20"/>
-          <w:lang w:eastAsia="en-GB"/>
-        </w:rPr>
-        <w:t xml:space="preserve">color quantization of images. </w:t>
+      <w:proofErr w:type="spellStart"/>
+      <w:r>
+        <w:rPr>
+          <w:rFonts w:cstheme="minorHAnsi"/>
+          <w:sz w:val="20"/>
+          <w:szCs w:val="20"/>
+          <w:lang w:eastAsia="en-GB"/>
+        </w:rPr>
+        <w:t>color</w:t>
+      </w:r>
+      <w:proofErr w:type="spellEnd"/>
+      <w:r>
+        <w:rPr>
+          <w:rFonts w:cstheme="minorHAnsi"/>
+          <w:sz w:val="20"/>
+          <w:szCs w:val="20"/>
+          <w:lang w:eastAsia="en-GB"/>
+        </w:rPr>
+        <w:t xml:space="preserve"> quantization of images. </w:t>
       </w:r>
     </w:p>
     <w:p>
@@ -5054,25 +6104,7 @@
           <w:szCs w:val="20"/>
           <w:lang w:eastAsia="en-GB"/>
         </w:rPr>
-        <w:t xml:space="preserve">2. </w:t>
-      </w:r>
-      <w:r>
-        <w:rPr>
-          <w:rFonts w:cstheme="minorHAnsi"/>
-          <w:sz w:val="20"/>
-          <w:szCs w:val="20"/>
-          <w:lang w:eastAsia="en-GB"/>
-        </w:rPr>
-        <w:t>Colour</w:t>
-      </w:r>
-      <w:r>
-        <w:rPr>
-          <w:rFonts w:cstheme="minorHAnsi"/>
-          <w:sz w:val="20"/>
-          <w:szCs w:val="20"/>
-          <w:lang w:eastAsia="en-GB"/>
-        </w:rPr>
-        <w:t xml:space="preserve"> quantization of RGB images can reduce image size. </w:t>
+        <w:t xml:space="preserve">2. Colour quantization of RGB images can reduce image size. </w:t>
       </w:r>
     </w:p>
     <w:p>
@@ -5091,25 +6123,47 @@
           <w:szCs w:val="20"/>
           <w:lang w:eastAsia="en-GB"/>
         </w:rPr>
-        <w:t xml:space="preserve">Therefore, the result of using the color quantization algorithm based on K-Means has a smaller visual error and consumes less memory space. Color quantization not only enables RGB images to be reproduced in more low-performance devices, improves image usability, but also saves computer storage space and improves image </w:t>
-      </w:r>
-      <w:r>
-        <w:rPr>
-          <w:rFonts w:cstheme="minorHAnsi"/>
-          <w:sz w:val="20"/>
-          <w:szCs w:val="20"/>
-          <w:lang w:eastAsia="en-GB"/>
-        </w:rPr>
-        <w:t>processing and</w:t>
-      </w:r>
-      <w:r>
-        <w:rPr>
-          <w:rFonts w:cstheme="minorHAnsi"/>
-          <w:sz w:val="20"/>
-          <w:szCs w:val="20"/>
-          <w:lang w:eastAsia="en-GB"/>
-        </w:rPr>
-        <w:t xml:space="preserve"> transmission over the internet efficiency.</w:t>
+        <w:t xml:space="preserve">Therefore, the result of using the </w:t>
+      </w:r>
+      <w:proofErr w:type="spellStart"/>
+      <w:r>
+        <w:rPr>
+          <w:rFonts w:cstheme="minorHAnsi"/>
+          <w:sz w:val="20"/>
+          <w:szCs w:val="20"/>
+          <w:lang w:eastAsia="en-GB"/>
+        </w:rPr>
+        <w:t>color</w:t>
+      </w:r>
+      <w:proofErr w:type="spellEnd"/>
+      <w:r>
+        <w:rPr>
+          <w:rFonts w:cstheme="minorHAnsi"/>
+          <w:sz w:val="20"/>
+          <w:szCs w:val="20"/>
+          <w:lang w:eastAsia="en-GB"/>
+        </w:rPr>
+        <w:t xml:space="preserve"> quantization algorithm based on K-Means has a smaller visual error and consumes less memory space. </w:t>
+      </w:r>
+      <w:proofErr w:type="spellStart"/>
+      <w:r>
+        <w:rPr>
+          <w:rFonts w:cstheme="minorHAnsi"/>
+          <w:sz w:val="20"/>
+          <w:szCs w:val="20"/>
+          <w:lang w:eastAsia="en-GB"/>
+        </w:rPr>
+        <w:t>Color</w:t>
+      </w:r>
+      <w:proofErr w:type="spellEnd"/>
+      <w:r>
+        <w:rPr>
+          <w:rFonts w:cstheme="minorHAnsi"/>
+          <w:sz w:val="20"/>
+          <w:szCs w:val="20"/>
+          <w:lang w:eastAsia="en-GB"/>
+        </w:rPr>
+        <w:t xml:space="preserve"> quantization not only enables RGB images to be reproduced in more low-performance devices, improves image usability, but also saves computer storage space and improves image processing and transmission over the internet efficiency.</w:t>
       </w:r>
     </w:p>
     <w:p>
@@ -5155,7 +6209,39 @@
           <w:sz w:val="20"/>
           <w:szCs w:val="20"/>
         </w:rPr>
-        <w:t xml:space="preserve">Yang Jinfeng, Chen Qing, Han Xiaori et al. Application of Digital Image Processing Technology in Leaf Area Measurement of Vegetables [J]. Transactions of the Chinese Society of Agricultural Engineering, 2002, 18(4): 155-158 (in Chinese). DOI = 10.3321/j.issn:10026819.2002.04.038 </w:t>
+        <w:t xml:space="preserve">Yang </w:t>
+      </w:r>
+      <w:proofErr w:type="spellStart"/>
+      <w:r>
+        <w:rPr>
+          <w:sz w:val="20"/>
+          <w:szCs w:val="20"/>
+        </w:rPr>
+        <w:t>Jinfeng</w:t>
+      </w:r>
+      <w:proofErr w:type="spellEnd"/>
+      <w:r>
+        <w:rPr>
+          <w:sz w:val="20"/>
+          <w:szCs w:val="20"/>
+        </w:rPr>
+        <w:t xml:space="preserve">, Chen Qing, Han </w:t>
+      </w:r>
+      <w:proofErr w:type="spellStart"/>
+      <w:r>
+        <w:rPr>
+          <w:sz w:val="20"/>
+          <w:szCs w:val="20"/>
+        </w:rPr>
+        <w:t>Xiaori</w:t>
+      </w:r>
+      <w:proofErr w:type="spellEnd"/>
+      <w:r>
+        <w:rPr>
+          <w:sz w:val="20"/>
+          <w:szCs w:val="20"/>
+        </w:rPr>
+        <w:t xml:space="preserve"> et al. Application of Digital Image Processing Technology in Leaf Area Measurement of Vegetables [J]. Transactions of the Chinese Society of Agricultural Engineering, 2002, 18(4): 155-158 (in Chinese). DOI = 10.3321/j.issn:10026819.2002.04.038 </w:t>
       </w:r>
     </w:p>
     <w:p>
@@ -5178,7 +6264,71 @@
           <w:sz w:val="20"/>
           <w:szCs w:val="20"/>
         </w:rPr>
-        <w:t xml:space="preserve">Cheng Guojian, Ma Wei, Wei Xinshan, et al. Rock Fabric Recognition Based on Image Processing and Neural Network [J]. Journal of Xi'an Shiyou University: Natural Science Edition, 2013, 28(5): 105-110 (in Chinese).DOI = 10.3969/j.issn.1673-064X.2013.05.021 </w:t>
+        <w:t xml:space="preserve">Cheng </w:t>
+      </w:r>
+      <w:proofErr w:type="spellStart"/>
+      <w:r>
+        <w:rPr>
+          <w:sz w:val="20"/>
+          <w:szCs w:val="20"/>
+        </w:rPr>
+        <w:t>Guojian</w:t>
+      </w:r>
+      <w:proofErr w:type="spellEnd"/>
+      <w:r>
+        <w:rPr>
+          <w:sz w:val="20"/>
+          <w:szCs w:val="20"/>
+        </w:rPr>
+        <w:t xml:space="preserve">, Ma Wei, Wei </w:t>
+      </w:r>
+      <w:proofErr w:type="spellStart"/>
+      <w:r>
+        <w:rPr>
+          <w:sz w:val="20"/>
+          <w:szCs w:val="20"/>
+        </w:rPr>
+        <w:t>Xinshan</w:t>
+      </w:r>
+      <w:proofErr w:type="spellEnd"/>
+      <w:r>
+        <w:rPr>
+          <w:sz w:val="20"/>
+          <w:szCs w:val="20"/>
+        </w:rPr>
+        <w:t xml:space="preserve">, et al. Rock Fabric Recognition Based on Image Processing and Neural Network [J]. Journal of Xi'an </w:t>
+      </w:r>
+      <w:proofErr w:type="spellStart"/>
+      <w:r>
+        <w:rPr>
+          <w:sz w:val="20"/>
+          <w:szCs w:val="20"/>
+        </w:rPr>
+        <w:t>Shiyou</w:t>
+      </w:r>
+      <w:proofErr w:type="spellEnd"/>
+      <w:r>
+        <w:rPr>
+          <w:sz w:val="20"/>
+          <w:szCs w:val="20"/>
+        </w:rPr>
+        <w:t xml:space="preserve"> University: Natural Science Edition, 2013, 28(5): 105-110 (in Chinese</w:t>
+      </w:r>
+      <w:proofErr w:type="gramStart"/>
+      <w:r>
+        <w:rPr>
+          <w:sz w:val="20"/>
+          <w:szCs w:val="20"/>
+        </w:rPr>
+        <w:t>).DOI</w:t>
+      </w:r>
+      <w:proofErr w:type="gramEnd"/>
+      <w:r>
+        <w:rPr>
+          <w:sz w:val="20"/>
+          <w:szCs w:val="20"/>
+        </w:rPr>
+        <w:t xml:space="preserve"> = 10.3969/j.issn.1673-064X.2013.05.021 </w:t>
       </w:r>
     </w:p>
     <w:p>
@@ -5200,7 +6350,87 @@
           <w:sz w:val="20"/>
           <w:szCs w:val="20"/>
         </w:rPr>
-        <w:t xml:space="preserve">REN Zhibin, ZHAI Yongxin, YANG Yinghui, YANG Huaijiang.Color quantization of color </w:t>
+        <w:t xml:space="preserve">REN </w:t>
+      </w:r>
+      <w:proofErr w:type="spellStart"/>
+      <w:r>
+        <w:rPr>
+          <w:sz w:val="20"/>
+          <w:szCs w:val="20"/>
+        </w:rPr>
+        <w:t>Zhibin</w:t>
+      </w:r>
+      <w:proofErr w:type="spellEnd"/>
+      <w:r>
+        <w:rPr>
+          <w:sz w:val="20"/>
+          <w:szCs w:val="20"/>
+        </w:rPr>
+        <w:t xml:space="preserve">, ZHAI </w:t>
+      </w:r>
+      <w:proofErr w:type="spellStart"/>
+      <w:r>
+        <w:rPr>
+          <w:sz w:val="20"/>
+          <w:szCs w:val="20"/>
+        </w:rPr>
+        <w:t>Yongxin</w:t>
+      </w:r>
+      <w:proofErr w:type="spellEnd"/>
+      <w:r>
+        <w:rPr>
+          <w:sz w:val="20"/>
+          <w:szCs w:val="20"/>
+        </w:rPr>
+        <w:t xml:space="preserve">, YANG </w:t>
+      </w:r>
+      <w:proofErr w:type="spellStart"/>
+      <w:r>
+        <w:rPr>
+          <w:sz w:val="20"/>
+          <w:szCs w:val="20"/>
+        </w:rPr>
+        <w:t>Yinghui</w:t>
+      </w:r>
+      <w:proofErr w:type="spellEnd"/>
+      <w:r>
+        <w:rPr>
+          <w:sz w:val="20"/>
+          <w:szCs w:val="20"/>
+        </w:rPr>
+        <w:t xml:space="preserve">, YANG </w:t>
+      </w:r>
+      <w:proofErr w:type="spellStart"/>
+      <w:r>
+        <w:rPr>
+          <w:sz w:val="20"/>
+          <w:szCs w:val="20"/>
+        </w:rPr>
+        <w:t>Huaijiang.Color</w:t>
+      </w:r>
+      <w:proofErr w:type="spellEnd"/>
+      <w:r>
+        <w:rPr>
+          <w:sz w:val="20"/>
+          <w:szCs w:val="20"/>
+        </w:rPr>
+        <w:t xml:space="preserve"> quantization of </w:t>
+      </w:r>
+      <w:proofErr w:type="spellStart"/>
+      <w:r>
+        <w:rPr>
+          <w:sz w:val="20"/>
+          <w:szCs w:val="20"/>
+        </w:rPr>
+        <w:t>color</w:t>
+      </w:r>
+      <w:proofErr w:type="spellEnd"/>
+      <w:r>
+        <w:rPr>
+          <w:sz w:val="20"/>
+          <w:szCs w:val="20"/>
+        </w:rPr>
+        <w:t xml:space="preserve"> </w:t>
       </w:r>
     </w:p>
     <w:p>
@@ -5216,7 +6446,39 @@
           <w:sz w:val="20"/>
           <w:szCs w:val="20"/>
         </w:rPr>
-        <w:t xml:space="preserve">images in uniform color space[J].Optics and Precision Engineering,2002(04):340-345 (in Chinese). DOI = 10.3321/j.issn:1004-924X.2002.04.004 </w:t>
+        <w:t xml:space="preserve">images in uniform </w:t>
+      </w:r>
+      <w:proofErr w:type="spellStart"/>
+      <w:r>
+        <w:rPr>
+          <w:sz w:val="20"/>
+          <w:szCs w:val="20"/>
+        </w:rPr>
+        <w:t>color</w:t>
+      </w:r>
+      <w:proofErr w:type="spellEnd"/>
+      <w:r>
+        <w:rPr>
+          <w:sz w:val="20"/>
+          <w:szCs w:val="20"/>
+        </w:rPr>
+        <w:t xml:space="preserve"> space[J</w:t>
+      </w:r>
+      <w:proofErr w:type="gramStart"/>
+      <w:r>
+        <w:rPr>
+          <w:sz w:val="20"/>
+          <w:szCs w:val="20"/>
+        </w:rPr>
+        <w:t>].Optics</w:t>
+      </w:r>
+      <w:proofErr w:type="gramEnd"/>
+      <w:r>
+        <w:rPr>
+          <w:sz w:val="20"/>
+          <w:szCs w:val="20"/>
+        </w:rPr>
+        <w:t xml:space="preserve"> and Precision Engineering,2002(04):340-345 (in Chinese). DOI = 10.3321/j.issn:1004-924X.2002.04.004 </w:t>
       </w:r>
     </w:p>
     <w:p>
@@ -5238,7 +6500,71 @@
           <w:sz w:val="20"/>
           <w:szCs w:val="20"/>
         </w:rPr>
-        <w:t xml:space="preserve">Ozturk C , Hancer E , Karaboga D . Color Image Quantization: A Short Review and an Application with Artificial Bee Colony Algorithm [M]. IOS Press, 2014. DOI = 10.15388/Informatica.2014.25 </w:t>
+        <w:t xml:space="preserve">Ozturk </w:t>
+      </w:r>
+      <w:proofErr w:type="gramStart"/>
+      <w:r>
+        <w:rPr>
+          <w:sz w:val="20"/>
+          <w:szCs w:val="20"/>
+        </w:rPr>
+        <w:t>C ,</w:t>
+      </w:r>
+      <w:proofErr w:type="gramEnd"/>
+      <w:r>
+        <w:rPr>
+          <w:sz w:val="20"/>
+          <w:szCs w:val="20"/>
+        </w:rPr>
+        <w:t xml:space="preserve"> </w:t>
+      </w:r>
+      <w:proofErr w:type="spellStart"/>
+      <w:r>
+        <w:rPr>
+          <w:sz w:val="20"/>
+          <w:szCs w:val="20"/>
+        </w:rPr>
+        <w:t>Hancer</w:t>
+      </w:r>
+      <w:proofErr w:type="spellEnd"/>
+      <w:r>
+        <w:rPr>
+          <w:sz w:val="20"/>
+          <w:szCs w:val="20"/>
+        </w:rPr>
+        <w:t xml:space="preserve"> E , </w:t>
+      </w:r>
+      <w:proofErr w:type="spellStart"/>
+      <w:r>
+        <w:rPr>
+          <w:sz w:val="20"/>
+          <w:szCs w:val="20"/>
+        </w:rPr>
+        <w:t>Karaboga</w:t>
+      </w:r>
+      <w:proofErr w:type="spellEnd"/>
+      <w:r>
+        <w:rPr>
+          <w:sz w:val="20"/>
+          <w:szCs w:val="20"/>
+        </w:rPr>
+        <w:t xml:space="preserve"> D . </w:t>
+      </w:r>
+      <w:proofErr w:type="spellStart"/>
+      <w:r>
+        <w:rPr>
+          <w:sz w:val="20"/>
+          <w:szCs w:val="20"/>
+        </w:rPr>
+        <w:t>Color</w:t>
+      </w:r>
+      <w:proofErr w:type="spellEnd"/>
+      <w:r>
+        <w:rPr>
+          <w:sz w:val="20"/>
+          <w:szCs w:val="20"/>
+        </w:rPr>
+        <w:t xml:space="preserve"> Image Quantization: A Short Review and an Application with Artificial Bee Colony Algorithm [M]. IOS Press, 2014. DOI = 10.15388/Informatica.2014.25 </w:t>
       </w:r>
     </w:p>
     <w:p>
@@ -5260,7 +6586,23 @@
           <w:sz w:val="20"/>
           <w:szCs w:val="20"/>
         </w:rPr>
-        <w:t xml:space="preserve">Long Y , Gong Y , Xiao Z , et al. Accurate Object Localization in Remote sensing images Based </w:t>
+        <w:t xml:space="preserve">Long </w:t>
+      </w:r>
+      <w:proofErr w:type="gramStart"/>
+      <w:r>
+        <w:rPr>
+          <w:sz w:val="20"/>
+          <w:szCs w:val="20"/>
+        </w:rPr>
+        <w:t>Y ,</w:t>
+      </w:r>
+      <w:proofErr w:type="gramEnd"/>
+      <w:r>
+        <w:rPr>
+          <w:sz w:val="20"/>
+          <w:szCs w:val="20"/>
+        </w:rPr>
+        <w:t xml:space="preserve"> Gong Y , Xiao Z , et al. Accurate Object Localization in Remote sensing images Based </w:t>
       </w:r>
     </w:p>
     <w:p>
@@ -5298,7 +6640,23 @@
           <w:sz w:val="20"/>
           <w:szCs w:val="20"/>
         </w:rPr>
-        <w:t xml:space="preserve">Xiao Z , Liu Q , Tang G , et al. Elliptic Fourier transformation-based histograms of oriented gradients for rotationally invariant object detection in remote-sensing images[J]. International Journal of Remote Sensing, 2015, 36(2):618-644. DOI = 10.1080/01431161.2014.999881 </w:t>
+        <w:t xml:space="preserve">Xiao </w:t>
+      </w:r>
+      <w:proofErr w:type="gramStart"/>
+      <w:r>
+        <w:rPr>
+          <w:sz w:val="20"/>
+          <w:szCs w:val="20"/>
+        </w:rPr>
+        <w:t>Z ,</w:t>
+      </w:r>
+      <w:proofErr w:type="gramEnd"/>
+      <w:r>
+        <w:rPr>
+          <w:sz w:val="20"/>
+          <w:szCs w:val="20"/>
+        </w:rPr>
+        <w:t xml:space="preserve"> Liu Q , Tang G , et al. Elliptic Fourier transformation-based histograms of oriented gradients for rotationally invariant object detection in remote-sensing images[J]. International Journal of Remote Sensing, 2015, 36(2):618-644. DOI = 10.1080/01431161.2014.999881 </w:t>
       </w:r>
     </w:p>
     <w:p>

</xml_diff>